<commit_message>
added data table responsiveness, read me and analysis
</commit_message>
<xml_diff>
--- a/Local Weather vs Latitude Study.docx
+++ b/Local Weather vs Latitude Study.docx
@@ -45,34 +45,22 @@
     <w:p>
       <w:pPr>
         <w:pStyle w:val="NoSpacing"/>
-      </w:pPr>
-      <w:r>
-        <w:t>Th</w:t>
-      </w:r>
-      <w:r>
-        <w:t>is study examined weather conditions of randomly-selected cities across the globe, ultimately comparing average weather characteristics to the city’s latitude.</w:t>
-      </w:r>
-      <w:r>
-        <w:t xml:space="preserve"> </w:t>
-      </w:r>
-      <w:r>
-        <w:t>Ultimately, weather data for 500 global cities was examined.</w:t>
-      </w:r>
-    </w:p>
-    <w:p>
-      <w:pPr>
-        <w:pStyle w:val="NoSpacing"/>
-      </w:pPr>
-      <w:r>
-        <w:t>The study found that (a) maximum temperature was inversely proportional to a city’s latitude (</w:t>
-      </w:r>
-      <w:proofErr w:type="spellStart"/>
-      <w:r>
-        <w:t>ie</w:t>
-      </w:r>
-      <w:proofErr w:type="spellEnd"/>
-      <w:r>
-        <w:t xml:space="preserve">, lower temperatures observed for increasing latitude); (b) though no correlation could be found between latitude and humidity, some clustering of humidity values was observed amongst some latitude ranges; (c) no correlation was observed </w:t>
+        <w:spacing w:before="120" w:after="120"/>
+      </w:pPr>
+      <w:r>
+        <w:t>This study examined weather conditions of randomly-selected cities across the globe, ultimately comparing average weather characteristics to the city’s latitude.</w:t>
+      </w:r>
+      <w:r>
+        <w:t xml:space="preserve"> Ultimately, weather data for 500 global cities was examined.</w:t>
+      </w:r>
+    </w:p>
+    <w:p>
+      <w:pPr>
+        <w:pStyle w:val="NoSpacing"/>
+        <w:spacing w:before="120" w:after="120"/>
+      </w:pPr>
+      <w:r>
+        <w:t xml:space="preserve">The study found that (a) maximum temperature was inversely proportional to a city’s latitude (ie, lower temperatures observed for increasing latitude); (b) though no correlation could be found between latitude and humidity, some clustering of humidity values was observed amongst some latitude ranges; (c) no correlation was observed </w:t>
       </w:r>
       <w:r>
         <w:t>between cloudiness and latitude; (d) wind speeds tended to fall in a range from 0 – 20 mph, but no correlation with latitude was found.</w:t>
@@ -110,13 +98,8 @@
       <w:r>
         <w:t xml:space="preserve"> </w:t>
       </w:r>
-      <w:proofErr w:type="spellStart"/>
-      <w:r>
-        <w:t>citipy</w:t>
-      </w:r>
-      <w:proofErr w:type="spellEnd"/>
-      <w:r>
-        <w:t xml:space="preserve"> python module and randomly</w:t>
+      <w:r>
+        <w:t>citipy python module and randomly</w:t>
       </w:r>
       <w:r>
         <w:t xml:space="preserve">-generated latitude and longitude data. </w:t>
@@ -125,31 +108,13 @@
         <w:t xml:space="preserve">Specifically, nearest cities were located within a 500 km radius of latitude-longitude pair. </w:t>
       </w:r>
       <w:r>
-        <w:t xml:space="preserve">It should be called out here that the city located using </w:t>
-      </w:r>
-      <w:proofErr w:type="spellStart"/>
-      <w:r>
-        <w:t>citypy</w:t>
-      </w:r>
-      <w:proofErr w:type="spellEnd"/>
-      <w:r>
-        <w:t xml:space="preserve"> may be 100’s of km away from the </w:t>
-      </w:r>
-      <w:proofErr w:type="spellStart"/>
-      <w:r>
-        <w:t>lat</w:t>
-      </w:r>
-      <w:proofErr w:type="spellEnd"/>
-      <w:r>
-        <w:t xml:space="preserve">-long pair used in the </w:t>
-      </w:r>
-      <w:proofErr w:type="spellStart"/>
-      <w:r>
-        <w:t>citipy</w:t>
-      </w:r>
-      <w:proofErr w:type="spellEnd"/>
-      <w:r>
-        <w:t xml:space="preserve"> function call. To this end, </w:t>
+        <w:t xml:space="preserve">It should be called out here that the city located using citypy may be 100’s of km away from the lat-long pair used in the citipy function call. To </w:t>
+      </w:r>
+      <w:r>
+        <w:t>resolve this distance issue</w:t>
+      </w:r>
+      <w:r>
+        <w:t xml:space="preserve">, </w:t>
       </w:r>
       <w:r>
         <w:t>e</w:t>
@@ -172,43 +137,17 @@
       <w:r>
         <w:t xml:space="preserve">country-name pair was sent to </w:t>
       </w:r>
-      <w:proofErr w:type="spellStart"/>
       <w:r>
         <w:t>OpenWeatherMap</w:t>
       </w:r>
       <w:r>
-        <w:t>’s</w:t>
-      </w:r>
-      <w:proofErr w:type="spellEnd"/>
-      <w:r>
-        <w:t xml:space="preserve"> </w:t>
-      </w:r>
-      <w:r>
-        <w:t xml:space="preserve">API to determine actual </w:t>
-      </w:r>
-      <w:proofErr w:type="spellStart"/>
-      <w:r>
-        <w:t>lat</w:t>
-      </w:r>
-      <w:proofErr w:type="spellEnd"/>
-      <w:r>
-        <w:t xml:space="preserve">-long data. Finally, the </w:t>
-      </w:r>
-      <w:proofErr w:type="spellStart"/>
-      <w:r>
-        <w:t>lat</w:t>
-      </w:r>
-      <w:proofErr w:type="spellEnd"/>
-      <w:r>
-        <w:t xml:space="preserve">-long pair of each city, country was used to call a weather forecast-specific </w:t>
-      </w:r>
-      <w:proofErr w:type="spellStart"/>
-      <w:r>
-        <w:t>OpenWeatherMap</w:t>
-      </w:r>
-      <w:proofErr w:type="spellEnd"/>
-      <w:r>
-        <w:t xml:space="preserve"> API</w:t>
+        <w:t xml:space="preserve">’s </w:t>
+      </w:r>
+      <w:r>
+        <w:t xml:space="preserve">API to determine actual lat-long data. Finally, the lat-long pair of each city, country was used to call a weather forecast-specific </w:t>
+      </w:r>
+      <w:r>
+        <w:t>OpenWeatherMap API</w:t>
       </w:r>
       <w:r>
         <w:t xml:space="preserve">. The </w:t>

</xml_diff>